<commit_message>
refine (and fix bug in example code) for HW 8
</commit_message>
<xml_diff>
--- a/classes/stats2020/Lab08.docx
+++ b/classes/stats2020/Lab08.docx
@@ -93,6 +93,14 @@
         </w:rPr>
         <w:t xml:space="preserve"> </w:t>
       </w:r>
+      <w:r>
+        <w:rPr>
+          <w:rFonts w:ascii="Arial" w:hAnsi="Arial" w:cs="Arial"/>
+          <w:sz w:val="24"/>
+          <w:szCs w:val="24"/>
+        </w:rPr>
+        <w:t xml:space="preserve">  As usual, show all of your code.</w:t>
+      </w:r>
     </w:p>
     <w:p>
       <w:pPr>
@@ -168,40 +176,20 @@
     </w:p>
     <w:p>
       <w:pPr>
-        <w:pStyle w:val="ListParagraph"/>
-        <w:numPr>
-          <w:ilvl w:val="0"/>
-          <w:numId w:val="1"/>
-        </w:numPr>
-        <w:rPr>
-          <w:rFonts w:ascii="Arial" w:hAnsi="Arial" w:cs="Arial"/>
-          <w:sz w:val="24"/>
-          <w:szCs w:val="24"/>
-        </w:rPr>
-      </w:pPr>
-      <w:r>
-        <w:rPr>
-          <w:rFonts w:ascii="Arial" w:hAnsi="Arial" w:cs="Arial"/>
-          <w:sz w:val="24"/>
-          <w:szCs w:val="24"/>
-        </w:rPr>
-        <w:t>Read</w:t>
-      </w:r>
-      <w:r>
-        <w:rPr>
-          <w:rFonts w:ascii="Arial" w:hAnsi="Arial" w:cs="Arial"/>
-          <w:sz w:val="24"/>
-          <w:szCs w:val="24"/>
-        </w:rPr>
-        <w:t xml:space="preserve"> and normalize</w:t>
-      </w:r>
-      <w:r>
-        <w:rPr>
-          <w:rFonts w:ascii="Arial" w:hAnsi="Arial" w:cs="Arial"/>
-          <w:sz w:val="24"/>
-          <w:szCs w:val="24"/>
-        </w:rPr>
-        <w:t xml:space="preserve"> the counts table ( “nc101_scaff_dataCounts.txt “ into R).  For example:</w:t>
+        <w:ind w:left="360"/>
+        <w:rPr>
+          <w:rFonts w:ascii="Arial" w:hAnsi="Arial" w:cs="Arial"/>
+          <w:sz w:val="24"/>
+          <w:szCs w:val="24"/>
+        </w:rPr>
+      </w:pPr>
+      <w:r>
+        <w:rPr>
+          <w:rFonts w:ascii="Arial" w:hAnsi="Arial" w:cs="Arial"/>
+          <w:sz w:val="24"/>
+          <w:szCs w:val="24"/>
+        </w:rPr>
+        <w:t>Read and normalize the counts table ( “nc101_scaff_dataCounts.txt “ into R).  For example:</w:t>
       </w:r>
     </w:p>
     <w:p>
@@ -262,11 +250,13 @@
         <w:adjustRightInd w:val="0"/>
         <w:spacing w:after="0" w:line="240" w:lineRule="auto"/>
         <w:rPr>
-          <w:rFonts w:ascii="Courier New" w:hAnsi="Courier New" w:cs="Courier New"/>
-          <w:sz w:val="20"/>
-          <w:szCs w:val="20"/>
-        </w:rPr>
-      </w:pPr>
+          <w:rFonts w:ascii="Consolas" w:hAnsi="Consolas" w:cs="Consolas"/>
+          <w:sz w:val="20"/>
+          <w:szCs w:val="20"/>
+        </w:rPr>
+      </w:pPr>
+      <w:bookmarkStart w:id="0" w:name="_GoBack"/>
+      <w:bookmarkEnd w:id="0"/>
     </w:p>
     <w:p>
       <w:pPr>
@@ -282,7 +272,7 @@
       </w:pPr>
       <w:r>
         <w:rPr>
-          <w:rFonts w:ascii="Courier New" w:hAnsi="Courier New" w:cs="Courier New"/>
+          <w:rFonts w:ascii="Consolas" w:hAnsi="Consolas" w:cs="Consolas"/>
           <w:sz w:val="20"/>
           <w:szCs w:val="20"/>
         </w:rPr>
@@ -290,7 +280,7 @@
       </w:r>
       <w:r>
         <w:rPr>
-          <w:rFonts w:ascii="Courier New" w:hAnsi="Courier New" w:cs="Courier New"/>
+          <w:rFonts w:ascii="Consolas" w:hAnsi="Consolas" w:cs="Consolas"/>
           <w:color w:val="000000"/>
           <w:sz w:val="20"/>
           <w:szCs w:val="20"/>
@@ -300,11 +290,11 @@
       </w:r>
       <w:r>
         <w:rPr>
-          <w:rFonts w:ascii="Courier New" w:hAnsi="Courier New" w:cs="Courier New"/>
-          <w:sz w:val="20"/>
-          <w:szCs w:val="20"/>
-        </w:rPr>
-        <w:t>="\t",header=TRUE)</w:t>
+          <w:rFonts w:ascii="Consolas" w:hAnsi="Consolas" w:cs="Consolas"/>
+          <w:sz w:val="20"/>
+          <w:szCs w:val="20"/>
+        </w:rPr>
+        <w:t>="\t",header=TRUE,row.names=1)</w:t>
       </w:r>
     </w:p>
     <w:p>
@@ -884,16 +874,6 @@
         </w:rPr>
         <w:t>day 2 is before the mice have symptoms, week 12 is associated with inflammation and week 18 is associated with cancer.</w:t>
       </w:r>
-    </w:p>
-    <w:p>
-      <w:pPr>
-        <w:spacing w:after="160" w:line="259" w:lineRule="auto"/>
-        <w:rPr>
-          <w:rFonts w:ascii="Arial" w:hAnsi="Arial" w:cs="Arial"/>
-          <w:sz w:val="24"/>
-          <w:szCs w:val="24"/>
-        </w:rPr>
-      </w:pPr>
       <w:r>
         <w:rPr>
           <w:rFonts w:ascii="Arial" w:hAnsi="Arial" w:cs="Arial"/>
@@ -1056,15 +1036,7 @@
                 <w:sz w:val="24"/>
                 <w:szCs w:val="24"/>
               </w:rPr>
-              <w:t xml:space="preserve"># genes significant at p &lt;0.05 </w:t>
-            </w:r>
-            <w:r>
-              <w:rPr>
-                <w:rFonts w:ascii="Arial" w:hAnsi="Arial" w:cs="Arial"/>
-                <w:sz w:val="24"/>
-                <w:szCs w:val="24"/>
-              </w:rPr>
-              <w:t>Bonferroni corrected</w:t>
+              <w:t># genes significant at p &lt;0.05 Bonferroni corrected</w:t>
             </w:r>
           </w:p>
         </w:tc>
@@ -1276,6 +1248,14 @@
           <w:szCs w:val="24"/>
         </w:rPr>
       </w:pPr>
+      <w:r>
+        <w:rPr>
+          <w:rFonts w:ascii="Arial" w:hAnsi="Arial" w:cs="Arial"/>
+          <w:sz w:val="24"/>
+          <w:szCs w:val="24"/>
+        </w:rPr>
+        <w:tab/>
+      </w:r>
     </w:p>
     <w:p>
       <w:pPr>
@@ -1296,7 +1276,71 @@
           <w:sz w:val="24"/>
           <w:szCs w:val="24"/>
         </w:rPr>
-        <w:t xml:space="preserve">Based on this table, when is the biggest shift in the </w:t>
+        <w:t xml:space="preserve">Make histograms of all the p-values for each of the three </w:t>
+      </w:r>
+      <w:r>
+        <w:rPr>
+          <w:rFonts w:ascii="Arial" w:hAnsi="Arial" w:cs="Arial"/>
+          <w:sz w:val="24"/>
+          <w:szCs w:val="24"/>
+        </w:rPr>
+        <w:t>companions</w:t>
+      </w:r>
+      <w:r>
+        <w:rPr>
+          <w:rFonts w:ascii="Arial" w:hAnsi="Arial" w:cs="Arial"/>
+          <w:sz w:val="24"/>
+          <w:szCs w:val="24"/>
+        </w:rPr>
+        <w:t>.</w:t>
+      </w:r>
+    </w:p>
+    <w:p>
+      <w:pPr>
+        <w:pStyle w:val="ListParagraph"/>
+        <w:rPr>
+          <w:rFonts w:ascii="Arial" w:hAnsi="Arial" w:cs="Arial"/>
+          <w:sz w:val="24"/>
+          <w:szCs w:val="24"/>
+        </w:rPr>
+      </w:pPr>
+    </w:p>
+    <w:p>
+      <w:pPr>
+        <w:pStyle w:val="ListParagraph"/>
+        <w:numPr>
+          <w:ilvl w:val="0"/>
+          <w:numId w:val="1"/>
+        </w:numPr>
+        <w:rPr>
+          <w:rFonts w:ascii="Arial" w:hAnsi="Arial" w:cs="Arial"/>
+          <w:sz w:val="24"/>
+          <w:szCs w:val="24"/>
+        </w:rPr>
+      </w:pPr>
+      <w:r>
+        <w:rPr>
+          <w:rFonts w:ascii="Arial" w:hAnsi="Arial" w:cs="Arial"/>
+          <w:sz w:val="24"/>
+          <w:szCs w:val="24"/>
+        </w:rPr>
+        <w:t xml:space="preserve">Based on </w:t>
+      </w:r>
+      <w:r>
+        <w:rPr>
+          <w:rFonts w:ascii="Arial" w:hAnsi="Arial" w:cs="Arial"/>
+          <w:sz w:val="24"/>
+          <w:szCs w:val="24"/>
+        </w:rPr>
+        <w:t>these data</w:t>
+      </w:r>
+      <w:r>
+        <w:rPr>
+          <w:rFonts w:ascii="Arial" w:hAnsi="Arial" w:cs="Arial"/>
+          <w:sz w:val="24"/>
+          <w:szCs w:val="24"/>
+        </w:rPr>
+        <w:t xml:space="preserve">, when is the biggest shift in the </w:t>
       </w:r>
       <w:r>
         <w:rPr>
@@ -1306,8 +1350,6 @@
         </w:rPr>
         <w:t>transcriptome</w:t>
       </w:r>
-      <w:bookmarkStart w:id="0" w:name="_GoBack"/>
-      <w:bookmarkEnd w:id="0"/>
       <w:r>
         <w:rPr>
           <w:rFonts w:ascii="Arial" w:hAnsi="Arial" w:cs="Arial"/>
@@ -1507,11 +1549,103 @@
       </w:pPr>
     </w:lvl>
   </w:abstractNum>
+  <w:abstractNum w:abstractNumId="2" w15:restartNumberingAfterBreak="0">
+    <w:nsid w:val="3FE60AEF"/>
+    <w:multiLevelType w:val="hybridMultilevel"/>
+    <w:tmpl w:val="79F2D81C"/>
+    <w:lvl w:ilvl="0" w:tplc="EB827C92">
+      <w:start w:val="3"/>
+      <w:numFmt w:val="decimal"/>
+      <w:lvlText w:val="(%1)"/>
+      <w:lvlJc w:val="left"/>
+      <w:pPr>
+        <w:ind w:left="720" w:hanging="360"/>
+      </w:pPr>
+      <w:rPr>
+        <w:rFonts w:hint="default"/>
+      </w:rPr>
+    </w:lvl>
+    <w:lvl w:ilvl="1" w:tplc="04090019" w:tentative="1">
+      <w:start w:val="1"/>
+      <w:numFmt w:val="lowerLetter"/>
+      <w:lvlText w:val="%2."/>
+      <w:lvlJc w:val="left"/>
+      <w:pPr>
+        <w:ind w:left="1440" w:hanging="360"/>
+      </w:pPr>
+    </w:lvl>
+    <w:lvl w:ilvl="2" w:tplc="0409001B" w:tentative="1">
+      <w:start w:val="1"/>
+      <w:numFmt w:val="lowerRoman"/>
+      <w:lvlText w:val="%3."/>
+      <w:lvlJc w:val="right"/>
+      <w:pPr>
+        <w:ind w:left="2160" w:hanging="180"/>
+      </w:pPr>
+    </w:lvl>
+    <w:lvl w:ilvl="3" w:tplc="0409000F" w:tentative="1">
+      <w:start w:val="1"/>
+      <w:numFmt w:val="decimal"/>
+      <w:lvlText w:val="%4."/>
+      <w:lvlJc w:val="left"/>
+      <w:pPr>
+        <w:ind w:left="2880" w:hanging="360"/>
+      </w:pPr>
+    </w:lvl>
+    <w:lvl w:ilvl="4" w:tplc="04090019" w:tentative="1">
+      <w:start w:val="1"/>
+      <w:numFmt w:val="lowerLetter"/>
+      <w:lvlText w:val="%5."/>
+      <w:lvlJc w:val="left"/>
+      <w:pPr>
+        <w:ind w:left="3600" w:hanging="360"/>
+      </w:pPr>
+    </w:lvl>
+    <w:lvl w:ilvl="5" w:tplc="0409001B" w:tentative="1">
+      <w:start w:val="1"/>
+      <w:numFmt w:val="lowerRoman"/>
+      <w:lvlText w:val="%6."/>
+      <w:lvlJc w:val="right"/>
+      <w:pPr>
+        <w:ind w:left="4320" w:hanging="180"/>
+      </w:pPr>
+    </w:lvl>
+    <w:lvl w:ilvl="6" w:tplc="0409000F" w:tentative="1">
+      <w:start w:val="1"/>
+      <w:numFmt w:val="decimal"/>
+      <w:lvlText w:val="%7."/>
+      <w:lvlJc w:val="left"/>
+      <w:pPr>
+        <w:ind w:left="5040" w:hanging="360"/>
+      </w:pPr>
+    </w:lvl>
+    <w:lvl w:ilvl="7" w:tplc="04090019" w:tentative="1">
+      <w:start w:val="1"/>
+      <w:numFmt w:val="lowerLetter"/>
+      <w:lvlText w:val="%8."/>
+      <w:lvlJc w:val="left"/>
+      <w:pPr>
+        <w:ind w:left="5760" w:hanging="360"/>
+      </w:pPr>
+    </w:lvl>
+    <w:lvl w:ilvl="8" w:tplc="0409001B" w:tentative="1">
+      <w:start w:val="1"/>
+      <w:numFmt w:val="lowerRoman"/>
+      <w:lvlText w:val="%9."/>
+      <w:lvlJc w:val="right"/>
+      <w:pPr>
+        <w:ind w:left="6480" w:hanging="180"/>
+      </w:pPr>
+    </w:lvl>
+  </w:abstractNum>
   <w:num w:numId="1">
     <w:abstractNumId w:val="0"/>
   </w:num>
   <w:num w:numId="2">
     <w:abstractNumId w:val="1"/>
+  </w:num>
+  <w:num w:numId="3">
+    <w:abstractNumId w:val="2"/>
   </w:num>
 </w:numbering>
 </file>
@@ -1639,6 +1773,7 @@
     <w:lsdException w:name="HTML Sample" w:semiHidden="1" w:unhideWhenUsed="1"/>
     <w:lsdException w:name="HTML Typewriter" w:semiHidden="1" w:unhideWhenUsed="1"/>
     <w:lsdException w:name="HTML Variable" w:semiHidden="1" w:unhideWhenUsed="1"/>
+    <w:lsdException w:name="Normal Table" w:semiHidden="1" w:unhideWhenUsed="1"/>
     <w:lsdException w:name="annotation subject" w:semiHidden="1" w:unhideWhenUsed="1"/>
     <w:lsdException w:name="No List" w:semiHidden="1" w:unhideWhenUsed="1"/>
     <w:lsdException w:name="Outline List 1" w:semiHidden="1" w:unhideWhenUsed="1"/>
@@ -1685,8 +1820,10 @@
     <w:lsdException w:name="Table Subtle 2" w:semiHidden="1" w:unhideWhenUsed="1"/>
     <w:lsdException w:name="Table Web 1" w:semiHidden="1" w:unhideWhenUsed="1"/>
     <w:lsdException w:name="Table Web 2" w:semiHidden="1" w:unhideWhenUsed="1"/>
+    <w:lsdException w:name="Table Web 3" w:semiHidden="1" w:unhideWhenUsed="1"/>
     <w:lsdException w:name="Balloon Text" w:semiHidden="1" w:unhideWhenUsed="1"/>
     <w:lsdException w:name="Table Grid" w:uiPriority="39"/>
+    <w:lsdException w:name="Table Theme" w:semiHidden="1" w:unhideWhenUsed="1"/>
     <w:lsdException w:name="Placeholder Text" w:semiHidden="1"/>
     <w:lsdException w:name="No Spacing" w:uiPriority="1" w:qFormat="1"/>
     <w:lsdException w:name="Light Shading" w:uiPriority="60"/>

</xml_diff>